<commit_message>
documentation for git process
</commit_message>
<xml_diff>
--- a/reference documents/Git Process.docx
+++ b/reference documents/Git Process.docx
@@ -4,6 +4,12 @@
   <w:body>
     <w:sdt>
       <w:sdtPr>
+        <w:rPr>
+          <w:rFonts w:asciiTheme="minorHAnsi" w:eastAsiaTheme="minorEastAsia" w:hAnsiTheme="minorHAnsi" w:cstheme="minorBidi"/>
+          <w:color w:val="auto"/>
+          <w:sz w:val="22"/>
+          <w:szCs w:val="22"/>
+        </w:rPr>
         <w:id w:val="1129523004"/>
         <w:docPartObj>
           <w:docPartGallery w:val="Table of Contents"/>
@@ -12,13 +18,9 @@
       </w:sdtPr>
       <w:sdtEndPr>
         <w:rPr>
-          <w:rFonts w:asciiTheme="minorHAnsi" w:eastAsiaTheme="minorEastAsia" w:hAnsiTheme="minorHAnsi" w:cstheme="minorBidi"/>
           <w:b/>
           <w:bCs/>
           <w:noProof/>
-          <w:color w:val="auto"/>
-          <w:sz w:val="22"/>
-          <w:szCs w:val="22"/>
         </w:rPr>
       </w:sdtEndPr>
       <w:sdtContent>
@@ -33,12 +35,14 @@
             <w:t>Contents</w:t>
           </w:r>
         </w:p>
+        <w:p/>
         <w:p>
           <w:pPr>
             <w:pStyle w:val="TOC1"/>
             <w:tabs>
               <w:tab w:val="right" w:leader="dot" w:pos="9350"/>
             </w:tabs>
+            <w:spacing w:line="480" w:lineRule="auto"/>
             <w:rPr>
               <w:noProof/>
               <w:kern w:val="2"/>
@@ -54,13 +58,13 @@
           <w:r>
             <w:fldChar w:fldCharType="separate"/>
           </w:r>
-          <w:hyperlink w:anchor="_Toc149243812" w:history="1">
+          <w:hyperlink w:anchor="_Toc149245812" w:history="1">
             <w:r>
               <w:rPr>
                 <w:rStyle w:val="Hyperlink"/>
                 <w:noProof/>
               </w:rPr>
-              <w:t>Clone a repository</w:t>
+              <w:t>Cloning a repository</w:t>
             </w:r>
             <w:r>
               <w:rPr>
@@ -81,7 +85,7 @@
                 <w:noProof/>
                 <w:webHidden/>
               </w:rPr>
-              <w:instrText xml:space="preserve"> PAGEREF _Toc149243812 \h </w:instrText>
+              <w:instrText xml:space="preserve"> PAGEREF _Toc149245812 \h </w:instrText>
             </w:r>
             <w:r>
               <w:rPr>
@@ -101,7 +105,7 @@
                 <w:noProof/>
                 <w:webHidden/>
               </w:rPr>
-              <w:t>1</w:t>
+              <w:t>2</w:t>
             </w:r>
             <w:r>
               <w:rPr>
@@ -118,13 +122,14 @@
             <w:tabs>
               <w:tab w:val="right" w:leader="dot" w:pos="9350"/>
             </w:tabs>
+            <w:spacing w:line="480" w:lineRule="auto"/>
             <w:rPr>
               <w:noProof/>
               <w:kern w:val="2"/>
               <w14:ligatures w14:val="standardContextual"/>
             </w:rPr>
           </w:pPr>
-          <w:hyperlink w:anchor="_Toc149243813" w:history="1">
+          <w:hyperlink w:anchor="_Toc149245813" w:history="1">
             <w:r>
               <w:rPr>
                 <w:rStyle w:val="Hyperlink"/>
@@ -151,7 +156,7 @@
                 <w:noProof/>
                 <w:webHidden/>
               </w:rPr>
-              <w:instrText xml:space="preserve"> PAGEREF _Toc149243813 \h </w:instrText>
+              <w:instrText xml:space="preserve"> PAGEREF _Toc149245813 \h </w:instrText>
             </w:r>
             <w:r>
               <w:rPr>
@@ -171,7 +176,7 @@
                 <w:noProof/>
                 <w:webHidden/>
               </w:rPr>
-              <w:t>1</w:t>
+              <w:t>2</w:t>
             </w:r>
             <w:r>
               <w:rPr>
@@ -188,19 +193,20 @@
             <w:tabs>
               <w:tab w:val="right" w:leader="dot" w:pos="9350"/>
             </w:tabs>
+            <w:spacing w:line="480" w:lineRule="auto"/>
             <w:rPr>
               <w:noProof/>
               <w:kern w:val="2"/>
               <w14:ligatures w14:val="standardContextual"/>
             </w:rPr>
           </w:pPr>
-          <w:hyperlink w:anchor="_Toc149243814" w:history="1">
+          <w:hyperlink w:anchor="_Toc149245814" w:history="1">
             <w:r>
               <w:rPr>
                 <w:rStyle w:val="Hyperlink"/>
                 <w:noProof/>
               </w:rPr>
-              <w:t>Pull changes from main to task branch</w:t>
+              <w:t>Pulling code changes from main to task branch</w:t>
             </w:r>
             <w:r>
               <w:rPr>
@@ -221,7 +227,7 @@
                 <w:noProof/>
                 <w:webHidden/>
               </w:rPr>
-              <w:instrText xml:space="preserve"> PAGEREF _Toc149243814 \h </w:instrText>
+              <w:instrText xml:space="preserve"> PAGEREF _Toc149245814 \h </w:instrText>
             </w:r>
             <w:r>
               <w:rPr>
@@ -241,7 +247,7 @@
                 <w:noProof/>
                 <w:webHidden/>
               </w:rPr>
-              <w:t>1</w:t>
+              <w:t>2</w:t>
             </w:r>
             <w:r>
               <w:rPr>
@@ -258,13 +264,14 @@
             <w:tabs>
               <w:tab w:val="right" w:leader="dot" w:pos="9350"/>
             </w:tabs>
+            <w:spacing w:line="480" w:lineRule="auto"/>
             <w:rPr>
               <w:noProof/>
               <w:kern w:val="2"/>
               <w14:ligatures w14:val="standardContextual"/>
             </w:rPr>
           </w:pPr>
-          <w:hyperlink w:anchor="_Toc149243815" w:history="1">
+          <w:hyperlink w:anchor="_Toc149245815" w:history="1">
             <w:r>
               <w:rPr>
                 <w:rStyle w:val="Hyperlink"/>
@@ -291,7 +298,7 @@
                 <w:noProof/>
                 <w:webHidden/>
               </w:rPr>
-              <w:instrText xml:space="preserve"> PAGEREF _Toc149243815 \h </w:instrText>
+              <w:instrText xml:space="preserve"> PAGEREF _Toc149245815 \h </w:instrText>
             </w:r>
             <w:r>
               <w:rPr>
@@ -311,7 +318,7 @@
                 <w:noProof/>
                 <w:webHidden/>
               </w:rPr>
-              <w:t>2</w:t>
+              <w:t>4</w:t>
             </w:r>
             <w:r>
               <w:rPr>
@@ -328,19 +335,20 @@
             <w:tabs>
               <w:tab w:val="right" w:leader="dot" w:pos="9350"/>
             </w:tabs>
+            <w:spacing w:line="480" w:lineRule="auto"/>
             <w:rPr>
               <w:noProof/>
               <w:kern w:val="2"/>
               <w14:ligatures w14:val="standardContextual"/>
             </w:rPr>
           </w:pPr>
-          <w:hyperlink w:anchor="_Toc149243816" w:history="1">
+          <w:hyperlink w:anchor="_Toc149245816" w:history="1">
             <w:r>
               <w:rPr>
                 <w:rStyle w:val="Hyperlink"/>
                 <w:noProof/>
               </w:rPr>
-              <w:t>Merge codes to main branch</w:t>
+              <w:t>Merging codes to main branch</w:t>
             </w:r>
             <w:r>
               <w:rPr>
@@ -361,7 +369,7 @@
                 <w:noProof/>
                 <w:webHidden/>
               </w:rPr>
-              <w:instrText xml:space="preserve"> PAGEREF _Toc149243816 \h </w:instrText>
+              <w:instrText xml:space="preserve"> PAGEREF _Toc149245816 \h </w:instrText>
             </w:r>
             <w:r>
               <w:rPr>
@@ -381,7 +389,7 @@
                 <w:noProof/>
                 <w:webHidden/>
               </w:rPr>
-              <w:t>3</w:t>
+              <w:t>4</w:t>
             </w:r>
             <w:r>
               <w:rPr>
@@ -393,6 +401,80 @@
           </w:hyperlink>
         </w:p>
         <w:p>
+          <w:pPr>
+            <w:pStyle w:val="TOC1"/>
+            <w:tabs>
+              <w:tab w:val="right" w:leader="dot" w:pos="9350"/>
+            </w:tabs>
+            <w:spacing w:line="480" w:lineRule="auto"/>
+            <w:rPr>
+              <w:noProof/>
+              <w:kern w:val="2"/>
+              <w14:ligatures w14:val="standardContextual"/>
+            </w:rPr>
+          </w:pPr>
+          <w:hyperlink w:anchor="_Toc149245817" w:history="1">
+            <w:r>
+              <w:rPr>
+                <w:rStyle w:val="Hyperlink"/>
+                <w:noProof/>
+              </w:rPr>
+              <w:t>Approving pull request</w:t>
+            </w:r>
+            <w:r>
+              <w:rPr>
+                <w:noProof/>
+                <w:webHidden/>
+              </w:rPr>
+              <w:tab/>
+            </w:r>
+            <w:r>
+              <w:rPr>
+                <w:noProof/>
+                <w:webHidden/>
+              </w:rPr>
+              <w:fldChar w:fldCharType="begin"/>
+            </w:r>
+            <w:r>
+              <w:rPr>
+                <w:noProof/>
+                <w:webHidden/>
+              </w:rPr>
+              <w:instrText xml:space="preserve"> PAGEREF _Toc149245817 \h </w:instrText>
+            </w:r>
+            <w:r>
+              <w:rPr>
+                <w:noProof/>
+                <w:webHidden/>
+              </w:rPr>
+            </w:r>
+            <w:r>
+              <w:rPr>
+                <w:noProof/>
+                <w:webHidden/>
+              </w:rPr>
+              <w:fldChar w:fldCharType="separate"/>
+            </w:r>
+            <w:r>
+              <w:rPr>
+                <w:noProof/>
+                <w:webHidden/>
+              </w:rPr>
+              <w:t>6</w:t>
+            </w:r>
+            <w:r>
+              <w:rPr>
+                <w:noProof/>
+                <w:webHidden/>
+              </w:rPr>
+              <w:fldChar w:fldCharType="end"/>
+            </w:r>
+          </w:hyperlink>
+        </w:p>
+        <w:p>
+          <w:pPr>
+            <w:spacing w:line="480" w:lineRule="auto"/>
+          </w:pPr>
           <w:r>
             <w:rPr>
               <w:b/>
@@ -414,29 +496,39 @@
     </w:p>
     <w:p>
       <w:pPr>
+        <w:rPr>
+          <w:rFonts w:asciiTheme="majorHAnsi" w:eastAsiaTheme="majorEastAsia" w:hAnsiTheme="majorHAnsi" w:cstheme="majorBidi"/>
+          <w:color w:val="1F3864" w:themeColor="accent1" w:themeShade="80"/>
+          <w:sz w:val="36"/>
+          <w:szCs w:val="36"/>
+        </w:rPr>
+      </w:pPr>
+      <w:r>
+        <w:br w:type="page"/>
+      </w:r>
+    </w:p>
+    <w:p>
+      <w:pPr>
         <w:pStyle w:val="Heading1"/>
       </w:pPr>
-      <w:bookmarkStart w:id="0" w:name="_Toc149243812"/>
-      <w:r>
-        <w:t xml:space="preserve">Clone </w:t>
-      </w:r>
-      <w:r>
-        <w:t xml:space="preserve">a </w:t>
-      </w:r>
-      <w:proofErr w:type="gramStart"/>
-      <w:r>
-        <w:t>r</w:t>
+      <w:bookmarkStart w:id="0" w:name="_Toc149245812"/>
+      <w:r>
+        <w:lastRenderedPageBreak/>
+        <w:t>Clon</w:t>
+      </w:r>
+      <w:r>
+        <w:t>ing</w:t>
+      </w:r>
+      <w:r>
+        <w:t xml:space="preserve"> </w:t>
+      </w:r>
+      <w:r>
+        <w:t>a r</w:t>
       </w:r>
       <w:r>
         <w:t>epository</w:t>
       </w:r>
       <w:bookmarkEnd w:id="0"/>
-      <w:proofErr w:type="gramEnd"/>
-    </w:p>
-    <w:p>
-      <w:pPr>
-        <w:pStyle w:val="ListParagraph"/>
-      </w:pPr>
     </w:p>
     <w:p>
       <w:pPr>
@@ -447,10 +539,7 @@
         </w:numPr>
       </w:pPr>
       <w:r>
-        <w:t>Open Git Bash</w:t>
-      </w:r>
-      <w:r>
-        <w:t xml:space="preserve"> (see </w:t>
+        <w:t xml:space="preserve">Open Git Bash (see </w:t>
       </w:r>
       <w:hyperlink r:id="rId6" w:history="1">
         <w:r>
@@ -461,10 +550,7 @@
         </w:r>
       </w:hyperlink>
       <w:r>
-        <w:t xml:space="preserve"> to download)</w:t>
-      </w:r>
-      <w:r>
-        <w:t>.</w:t>
+        <w:t xml:space="preserve"> to download).</w:t>
       </w:r>
     </w:p>
     <w:p>
@@ -581,37 +667,35 @@
       <w:pPr>
         <w:rPr>
           <w:rStyle w:val="IntenseReference"/>
+          <w:color w:val="4472C4" w:themeColor="accent1"/>
+          <w:sz w:val="24"/>
+          <w:szCs w:val="24"/>
         </w:rPr>
       </w:pPr>
       <w:r>
         <w:rPr>
           <w:rStyle w:val="IntenseReference"/>
-        </w:rPr>
-        <w:br w:type="page"/>
-      </w:r>
-    </w:p>
-    <w:p>
-      <w:pPr>
+          <w:color w:val="4472C4" w:themeColor="accent1"/>
+          <w:sz w:val="24"/>
+          <w:szCs w:val="24"/>
+        </w:rPr>
+        <w:t>V</w:t>
+      </w:r>
+      <w:r>
         <w:rPr>
           <w:rStyle w:val="IntenseReference"/>
-        </w:rPr>
-      </w:pPr>
+          <w:color w:val="4472C4" w:themeColor="accent1"/>
+          <w:sz w:val="24"/>
+          <w:szCs w:val="24"/>
+        </w:rPr>
+        <w:t>isual Studio</w:t>
+      </w:r>
       <w:r>
         <w:rPr>
           <w:rStyle w:val="IntenseReference"/>
-        </w:rPr>
-        <w:lastRenderedPageBreak/>
-        <w:t>NOTE: V</w:t>
-      </w:r>
-      <w:r>
-        <w:rPr>
-          <w:rStyle w:val="IntenseReference"/>
-        </w:rPr>
-        <w:t>isual Studio</w:t>
-      </w:r>
-      <w:r>
-        <w:rPr>
-          <w:rStyle w:val="IntenseReference"/>
+          <w:color w:val="4472C4" w:themeColor="accent1"/>
+          <w:sz w:val="24"/>
+          <w:szCs w:val="24"/>
         </w:rPr>
         <w:t xml:space="preserve"> Code will be used for demonstration</w:t>
       </w:r>
@@ -620,7 +704,7 @@
       <w:pPr>
         <w:pStyle w:val="Heading1"/>
       </w:pPr>
-      <w:bookmarkStart w:id="1" w:name="_Toc149243813"/>
+      <w:bookmarkStart w:id="1" w:name="_Toc149245813"/>
       <w:r>
         <w:t xml:space="preserve">Changing to respective </w:t>
       </w:r>
@@ -656,8 +740,8 @@
           <w:noProof/>
         </w:rPr>
         <w:drawing>
-          <wp:inline distT="0" distB="0" distL="0" distR="0" wp14:anchorId="4EAB5829" wp14:editId="7233FC8F">
-            <wp:extent cx="5937250" cy="2019300"/>
+          <wp:inline distT="0" distB="0" distL="0" distR="0" wp14:anchorId="4EAB5829" wp14:editId="7791F509">
+            <wp:extent cx="5937250" cy="1868557"/>
             <wp:effectExtent l="0" t="0" r="6350" b="0"/>
             <wp:docPr id="136743379" name="Picture 2"/>
             <wp:cNvGraphicFramePr>
@@ -672,7 +756,7 @@
                       <a:picLocks noChangeAspect="1" noChangeArrowheads="1"/>
                     </pic:cNvPicPr>
                   </pic:nvPicPr>
-                  <pic:blipFill>
+                  <pic:blipFill rotWithShape="1">
                     <a:blip r:embed="rId8">
                       <a:extLst>
                         <a:ext uri="{28A0092B-C50C-407E-A947-70E740481C1C}">
@@ -680,15 +764,13 @@
                         </a:ext>
                       </a:extLst>
                     </a:blip>
-                    <a:srcRect/>
-                    <a:stretch>
-                      <a:fillRect/>
-                    </a:stretch>
+                    <a:srcRect b="7465"/>
+                    <a:stretch/>
                   </pic:blipFill>
                   <pic:spPr bwMode="auto">
                     <a:xfrm>
                       <a:off x="0" y="0"/>
-                      <a:ext cx="5937250" cy="2019300"/>
+                      <a:ext cx="5937250" cy="1868557"/>
                     </a:xfrm>
                     <a:prstGeom prst="rect">
                       <a:avLst/>
@@ -697,6 +779,11 @@
                     <a:ln>
                       <a:noFill/>
                     </a:ln>
+                    <a:extLst>
+                      <a:ext uri="{53640926-AAD7-44D8-BBD7-CCE9431645EC}">
+                        <a14:shadowObscured xmlns:a14="http://schemas.microsoft.com/office/drawing/2010/main"/>
+                      </a:ext>
+                    </a:extLst>
                   </pic:spPr>
                 </pic:pic>
               </a:graphicData>
@@ -717,36 +804,32 @@
       <w:pPr>
         <w:pStyle w:val="Heading1"/>
       </w:pPr>
-      <w:bookmarkStart w:id="2" w:name="_Toc149243814"/>
-      <w:r>
-        <w:t xml:space="preserve">Pull changes from main to task </w:t>
-      </w:r>
-      <w:proofErr w:type="gramStart"/>
-      <w:r>
-        <w:t>branch</w:t>
+      <w:bookmarkStart w:id="2" w:name="_Toc149245814"/>
+      <w:r>
+        <w:t>Pull</w:t>
+      </w:r>
+      <w:r>
+        <w:t>ing code</w:t>
+      </w:r>
+      <w:r>
+        <w:t xml:space="preserve"> changes from main to task branch</w:t>
       </w:r>
       <w:bookmarkEnd w:id="2"/>
-      <w:proofErr w:type="gramEnd"/>
-    </w:p>
-    <w:p>
-      <w:pPr>
-        <w:rPr>
-          <w:i/>
-          <w:iCs/>
-        </w:rPr>
-      </w:pPr>
-      <w:r>
-        <w:rPr>
-          <w:i/>
-          <w:iCs/>
+    </w:p>
+    <w:p>
+      <w:pPr>
+        <w:rPr>
           <w:color w:val="FF0000"/>
         </w:rPr>
+      </w:pPr>
+      <w:r>
+        <w:rPr>
+          <w:color w:val="FF0000"/>
+        </w:rPr>
         <w:t>Always get the recent changes from the main branch to update the codes in task branch</w:t>
       </w:r>
       <w:r>
         <w:rPr>
-          <w:i/>
-          <w:iCs/>
           <w:color w:val="FF0000"/>
         </w:rPr>
         <w:t xml:space="preserve"> </w:t>
@@ -755,8 +838,6 @@
         <w:rPr>
           <w:b/>
           <w:bCs/>
-          <w:i/>
-          <w:iCs/>
           <w:color w:val="FF0000"/>
         </w:rPr>
         <w:t>especially when planning to merge your codes changes to main branch.</w:t>
@@ -807,8 +888,9 @@
           <w:bCs/>
           <w:noProof/>
         </w:rPr>
+        <w:lastRenderedPageBreak/>
         <w:drawing>
-          <wp:inline distT="0" distB="0" distL="0" distR="0" wp14:anchorId="21641D08" wp14:editId="5E216C80">
+          <wp:inline distT="0" distB="0" distL="0" distR="0" wp14:anchorId="21641D08" wp14:editId="21BAA654">
             <wp:extent cx="5937250" cy="3168650"/>
             <wp:effectExtent l="0" t="0" r="6350" b="0"/>
             <wp:docPr id="1351696216" name="Picture 3"/>
@@ -859,6 +941,14 @@
     </w:p>
     <w:p>
       <w:pPr>
+        <w:rPr>
+          <w:b/>
+          <w:bCs/>
+        </w:rPr>
+      </w:pPr>
+    </w:p>
+    <w:p>
+      <w:pPr>
         <w:pStyle w:val="ListParagraph"/>
         <w:numPr>
           <w:ilvl w:val="0"/>
@@ -866,7 +956,6 @@
         </w:numPr>
       </w:pPr>
       <w:r>
-        <w:lastRenderedPageBreak/>
         <w:t xml:space="preserve">Resolve the code conflicts by manually revising the code. </w:t>
       </w:r>
       <w:r>
@@ -904,14 +993,7 @@
           <w:b/>
           <w:bCs/>
         </w:rPr>
-        <w:t xml:space="preserve"> in the main branch if absolutely necessary</w:t>
-      </w:r>
-      <w:r>
-        <w:rPr>
-          <w:b/>
-          <w:bCs/>
-        </w:rPr>
-        <w:t>.</w:t>
+        <w:t xml:space="preserve"> in the main branch if absolutely necessary.</w:t>
       </w:r>
     </w:p>
     <w:p>
@@ -1010,8 +1092,9 @@
       <w:pPr>
         <w:pStyle w:val="Heading1"/>
       </w:pPr>
-      <w:bookmarkStart w:id="3" w:name="_Toc149243815"/>
-      <w:r>
+      <w:bookmarkStart w:id="3" w:name="_Toc149245815"/>
+      <w:r>
+        <w:lastRenderedPageBreak/>
         <w:t>Committing code changes</w:t>
       </w:r>
       <w:bookmarkEnd w:id="3"/>
@@ -1140,9 +1223,8 @@
         <w:rPr>
           <w:noProof/>
         </w:rPr>
-        <w:lastRenderedPageBreak/>
         <w:drawing>
-          <wp:inline distT="0" distB="0" distL="0" distR="0" wp14:anchorId="2DEF7B5D" wp14:editId="4644A035">
+          <wp:inline distT="0" distB="0" distL="0" distR="0" wp14:anchorId="2DEF7B5D" wp14:editId="706B244B">
             <wp:extent cx="4133850" cy="2247900"/>
             <wp:effectExtent l="0" t="0" r="0" b="0"/>
             <wp:docPr id="1514992048" name="Picture 5"/>
@@ -1203,9 +1285,9 @@
           <w:noProof/>
         </w:rPr>
         <w:drawing>
-          <wp:inline distT="0" distB="0" distL="0" distR="0" wp14:anchorId="5A57D1A7" wp14:editId="3BEA5E9A">
+          <wp:inline distT="0" distB="0" distL="0" distR="0" wp14:anchorId="5A57D1A7" wp14:editId="5EDD71FF">
             <wp:extent cx="4133850" cy="1809750"/>
-            <wp:effectExtent l="0" t="0" r="0" b="0"/>
+            <wp:effectExtent l="0" t="0" r="635" b="3175"/>
             <wp:docPr id="1625908788" name="Picture 6"/>
             <wp:cNvGraphicFramePr>
               <a:graphicFrameLocks xmlns:a="http://schemas.openxmlformats.org/drawingml/2006/main" noChangeAspect="1"/>
@@ -1255,14 +1337,24 @@
         </w:drawing>
       </w:r>
     </w:p>
-    <w:p/>
+    <w:p>
+      <w:pPr>
+        <w:ind w:firstLine="720"/>
+      </w:pPr>
+    </w:p>
     <w:p>
       <w:pPr>
         <w:pStyle w:val="Heading1"/>
       </w:pPr>
-      <w:bookmarkStart w:id="4" w:name="_Toc149243816"/>
-      <w:r>
-        <w:t>Merge codes to main branch</w:t>
+      <w:bookmarkStart w:id="4" w:name="_Toc149245816"/>
+      <w:r>
+        <w:t>Merg</w:t>
+      </w:r>
+      <w:r>
+        <w:t>ing</w:t>
+      </w:r>
+      <w:r>
+        <w:t xml:space="preserve"> codes to main branch</w:t>
       </w:r>
       <w:bookmarkEnd w:id="4"/>
     </w:p>
@@ -1307,10 +1399,11 @@
         <w:rPr>
           <w:noProof/>
         </w:rPr>
+        <w:lastRenderedPageBreak/>
         <w:drawing>
-          <wp:inline distT="0" distB="0" distL="0" distR="0" wp14:anchorId="738B2EF2" wp14:editId="3901F70B">
-            <wp:extent cx="5930900" cy="1879600"/>
-            <wp:effectExtent l="0" t="0" r="0" b="6350"/>
+          <wp:inline distT="0" distB="0" distL="0" distR="0" wp14:anchorId="738B2EF2" wp14:editId="41BF67CA">
+            <wp:extent cx="5701085" cy="1806768"/>
+            <wp:effectExtent l="0" t="0" r="0" b="3175"/>
             <wp:docPr id="1254475146" name="Picture 7"/>
             <wp:cNvGraphicFramePr>
               <a:graphicFrameLocks xmlns:a="http://schemas.openxmlformats.org/drawingml/2006/main" noChangeAspect="1"/>
@@ -1340,7 +1433,7 @@
                   <pic:spPr bwMode="auto">
                     <a:xfrm>
                       <a:off x="0" y="0"/>
-                      <a:ext cx="5930900" cy="1879600"/>
+                      <a:ext cx="5712518" cy="1810391"/>
                     </a:xfrm>
                     <a:prstGeom prst="rect">
                       <a:avLst/>
@@ -1397,9 +1490,8 @@
         <w:rPr>
           <w:noProof/>
         </w:rPr>
-        <w:lastRenderedPageBreak/>
         <w:drawing>
-          <wp:inline distT="0" distB="0" distL="0" distR="0" wp14:anchorId="5DA94262" wp14:editId="0E440A72">
+          <wp:inline distT="0" distB="0" distL="0" distR="0" wp14:anchorId="5DA94262" wp14:editId="6D48E751">
             <wp:extent cx="5080000" cy="2343150"/>
             <wp:effectExtent l="0" t="0" r="6350" b="0"/>
             <wp:docPr id="1150191699" name="Picture 8"/>
@@ -1429,7 +1521,7 @@
                   <pic:spPr bwMode="auto">
                     <a:xfrm>
                       <a:off x="0" y="0"/>
-                      <a:ext cx="5080000" cy="2343150"/>
+                      <a:ext cx="5085166" cy="2345533"/>
                     </a:xfrm>
                     <a:prstGeom prst="rect">
                       <a:avLst/>
@@ -1450,6 +1542,11 @@
           </wp:inline>
         </w:drawing>
       </w:r>
+    </w:p>
+    <w:p>
+      <w:pPr>
+        <w:ind w:left="360"/>
+      </w:pPr>
     </w:p>
     <w:p>
       <w:pPr>
@@ -1534,23 +1631,88 @@
         </w:numPr>
       </w:pPr>
       <w:r>
-        <w:t>Ask another person to approve pull request to main branch.</w:t>
-      </w:r>
-    </w:p>
-    <w:p>
-      <w:pPr>
-        <w:ind w:left="360"/>
-      </w:pPr>
-      <w:r>
+        <w:t>Ask another person to approve</w:t>
+      </w:r>
+      <w:r>
+        <w:t xml:space="preserve"> your</w:t>
+      </w:r>
+      <w:r>
+        <w:t xml:space="preserve"> pull request.</w:t>
+      </w:r>
+    </w:p>
+    <w:p>
+      <w:pPr>
+        <w:pStyle w:val="Heading1"/>
         <w:rPr>
           <w:noProof/>
         </w:rPr>
+      </w:pPr>
+      <w:bookmarkStart w:id="5" w:name="_Toc149245817"/>
+      <w:r>
+        <w:rPr>
+          <w:noProof/>
+        </w:rPr>
         <w:lastRenderedPageBreak/>
+        <w:t>Approving pull request</w:t>
+      </w:r>
+      <w:bookmarkEnd w:id="5"/>
+    </w:p>
+    <w:p>
+      <w:pPr>
+        <w:pStyle w:val="ListParagraph"/>
+        <w:numPr>
+          <w:ilvl w:val="0"/>
+          <w:numId w:val="9"/>
+        </w:numPr>
+      </w:pPr>
+      <w:r>
+        <w:t xml:space="preserve">Go to repository’s Pull Request tab: </w:t>
+      </w:r>
+      <w:hyperlink r:id="rId18" w:history="1">
+        <w:r>
+          <w:rPr>
+            <w:rStyle w:val="Hyperlink"/>
+          </w:rPr>
+          <w:t>https://github.com/abccastro/Movie-Sentiment-Analysis/pulls</w:t>
+        </w:r>
+      </w:hyperlink>
+      <w:r>
+        <w:t xml:space="preserve">, then click </w:t>
+      </w:r>
+      <w:r>
+        <w:t>the</w:t>
+      </w:r>
+      <w:r>
+        <w:rPr>
+          <w:b/>
+          <w:bCs/>
+        </w:rPr>
+        <w:t xml:space="preserve"> Pull Request</w:t>
+      </w:r>
+      <w:r>
+        <w:rPr>
+          <w:b/>
+          <w:bCs/>
+        </w:rPr>
+        <w:t xml:space="preserve"> </w:t>
+      </w:r>
+      <w:r>
+        <w:t>created by other developer</w:t>
+      </w:r>
+      <w:r>
+        <w:t>.</w:t>
+      </w:r>
+    </w:p>
+    <w:p>
+      <w:r>
+        <w:rPr>
+          <w:noProof/>
+        </w:rPr>
         <w:drawing>
-          <wp:inline distT="0" distB="0" distL="0" distR="0" wp14:anchorId="38F4DB7F" wp14:editId="7CA127C7">
-            <wp:extent cx="5943600" cy="3373120"/>
+          <wp:inline distT="0" distB="0" distL="0" distR="0" wp14:anchorId="1964DF73" wp14:editId="050AB8D9">
+            <wp:extent cx="5931535" cy="1494790"/>
             <wp:effectExtent l="0" t="0" r="0" b="0"/>
-            <wp:docPr id="113652099" name="Picture 1" descr="A screenshot of a social media account&#10;&#10;Description automatically generated"/>
+            <wp:docPr id="999277180" name="Picture 9"/>
             <wp:cNvGraphicFramePr>
               <a:graphicFrameLocks xmlns:a="http://schemas.openxmlformats.org/drawingml/2006/main" noChangeAspect="1"/>
             </wp:cNvGraphicFramePr>
@@ -1558,11 +1720,350 @@
               <a:graphicData uri="http://schemas.openxmlformats.org/drawingml/2006/picture">
                 <pic:pic xmlns:pic="http://schemas.openxmlformats.org/drawingml/2006/picture">
                   <pic:nvPicPr>
-                    <pic:cNvPr id="113652099" name="Picture 1" descr="A screenshot of a social media account&#10;&#10;Description automatically generated"/>
+                    <pic:cNvPr id="0" name="Picture 9"/>
+                    <pic:cNvPicPr>
+                      <a:picLocks noChangeAspect="1" noChangeArrowheads="1"/>
+                    </pic:cNvPicPr>
+                  </pic:nvPicPr>
+                  <pic:blipFill>
+                    <a:blip r:embed="rId19" cstate="print">
+                      <a:extLst>
+                        <a:ext uri="{28A0092B-C50C-407E-A947-70E740481C1C}">
+                          <a14:useLocalDpi xmlns:a14="http://schemas.microsoft.com/office/drawing/2010/main" val="0"/>
+                        </a:ext>
+                      </a:extLst>
+                    </a:blip>
+                    <a:srcRect/>
+                    <a:stretch>
+                      <a:fillRect/>
+                    </a:stretch>
+                  </pic:blipFill>
+                  <pic:spPr bwMode="auto">
+                    <a:xfrm>
+                      <a:off x="0" y="0"/>
+                      <a:ext cx="5931535" cy="1494790"/>
+                    </a:xfrm>
+                    <a:prstGeom prst="rect">
+                      <a:avLst/>
+                    </a:prstGeom>
+                    <a:noFill/>
+                    <a:ln>
+                      <a:noFill/>
+                    </a:ln>
+                  </pic:spPr>
+                </pic:pic>
+              </a:graphicData>
+            </a:graphic>
+          </wp:inline>
+        </w:drawing>
+      </w:r>
+    </w:p>
+    <w:p/>
+    <w:p>
+      <w:pPr>
+        <w:pStyle w:val="ListParagraph"/>
+        <w:numPr>
+          <w:ilvl w:val="0"/>
+          <w:numId w:val="9"/>
+        </w:numPr>
+      </w:pPr>
+      <w:r>
+        <w:t>Click the</w:t>
+      </w:r>
+      <w:r>
+        <w:t xml:space="preserve"> </w:t>
+      </w:r>
+      <w:r>
+        <w:rPr>
+          <w:b/>
+          <w:bCs/>
+        </w:rPr>
+        <w:t>Add your review</w:t>
+      </w:r>
+      <w:r>
+        <w:t xml:space="preserve"> beside Review required </w:t>
+      </w:r>
+      <w:proofErr w:type="gramStart"/>
+      <w:r>
+        <w:t>section</w:t>
+      </w:r>
+      <w:proofErr w:type="gramEnd"/>
+    </w:p>
+    <w:p>
+      <w:pPr>
+        <w:ind w:firstLine="360"/>
+      </w:pPr>
+      <w:r>
+        <w:rPr>
+          <w:noProof/>
+        </w:rPr>
+        <w:drawing>
+          <wp:inline distT="0" distB="0" distL="0" distR="0" wp14:anchorId="58F839CA" wp14:editId="4AC76B4F">
+            <wp:extent cx="4024683" cy="3022600"/>
+            <wp:effectExtent l="0" t="0" r="0" b="6350"/>
+            <wp:docPr id="1789577506" name="Picture 10"/>
+            <wp:cNvGraphicFramePr>
+              <a:graphicFrameLocks xmlns:a="http://schemas.openxmlformats.org/drawingml/2006/main" noChangeAspect="1"/>
+            </wp:cNvGraphicFramePr>
+            <a:graphic xmlns:a="http://schemas.openxmlformats.org/drawingml/2006/main">
+              <a:graphicData uri="http://schemas.openxmlformats.org/drawingml/2006/picture">
+                <pic:pic xmlns:pic="http://schemas.openxmlformats.org/drawingml/2006/picture">
+                  <pic:nvPicPr>
+                    <pic:cNvPr id="0" name="Picture 10"/>
+                    <pic:cNvPicPr>
+                      <a:picLocks noChangeAspect="1" noChangeArrowheads="1"/>
+                    </pic:cNvPicPr>
+                  </pic:nvPicPr>
+                  <pic:blipFill>
+                    <a:blip r:embed="rId20" cstate="print">
+                      <a:extLst>
+                        <a:ext uri="{28A0092B-C50C-407E-A947-70E740481C1C}">
+                          <a14:useLocalDpi xmlns:a14="http://schemas.microsoft.com/office/drawing/2010/main" val="0"/>
+                        </a:ext>
+                      </a:extLst>
+                    </a:blip>
+                    <a:srcRect/>
+                    <a:stretch>
+                      <a:fillRect/>
+                    </a:stretch>
+                  </pic:blipFill>
+                  <pic:spPr bwMode="auto">
+                    <a:xfrm>
+                      <a:off x="0" y="0"/>
+                      <a:ext cx="4035493" cy="3030719"/>
+                    </a:xfrm>
+                    <a:prstGeom prst="rect">
+                      <a:avLst/>
+                    </a:prstGeom>
+                    <a:noFill/>
+                    <a:ln>
+                      <a:noFill/>
+                    </a:ln>
+                  </pic:spPr>
+                </pic:pic>
+              </a:graphicData>
+            </a:graphic>
+          </wp:inline>
+        </w:drawing>
+      </w:r>
+    </w:p>
+    <w:p>
+      <w:pPr>
+        <w:pStyle w:val="ListParagraph"/>
+        <w:numPr>
+          <w:ilvl w:val="0"/>
+          <w:numId w:val="9"/>
+        </w:numPr>
+      </w:pPr>
+      <w:r>
+        <w:t xml:space="preserve">Review the code changes (highlighted in green for added codes, red for deleted codes). Make sure that the developer didn’t accidentally </w:t>
+      </w:r>
+      <w:proofErr w:type="gramStart"/>
+      <w:r>
+        <w:t>overridden</w:t>
+      </w:r>
+      <w:proofErr w:type="gramEnd"/>
+      <w:r>
+        <w:t xml:space="preserve"> existing codes unless there’s a reason for changing them. Click </w:t>
+      </w:r>
+      <w:r>
+        <w:rPr>
+          <w:b/>
+          <w:bCs/>
+        </w:rPr>
+        <w:t>Review changes</w:t>
+      </w:r>
+      <w:r>
+        <w:t xml:space="preserve">, then select the </w:t>
+      </w:r>
+      <w:proofErr w:type="gramStart"/>
+      <w:r>
+        <w:t>appropriate radio</w:t>
+      </w:r>
+      <w:proofErr w:type="gramEnd"/>
+      <w:r>
+        <w:t xml:space="preserve"> button.</w:t>
+      </w:r>
+    </w:p>
+    <w:p>
+      <w:pPr>
+        <w:pStyle w:val="ListParagraph"/>
+        <w:numPr>
+          <w:ilvl w:val="0"/>
+          <w:numId w:val="10"/>
+        </w:numPr>
+      </w:pPr>
+      <w:r>
+        <w:rPr>
+          <w:b/>
+          <w:bCs/>
+        </w:rPr>
+        <w:t xml:space="preserve">Comment: </w:t>
+      </w:r>
+      <w:r>
+        <w:t>general feedback with explicit approval</w:t>
+      </w:r>
+    </w:p>
+    <w:p>
+      <w:pPr>
+        <w:pStyle w:val="ListParagraph"/>
+        <w:numPr>
+          <w:ilvl w:val="0"/>
+          <w:numId w:val="10"/>
+        </w:numPr>
+      </w:pPr>
+      <w:r>
+        <w:rPr>
+          <w:b/>
+          <w:bCs/>
+        </w:rPr>
+        <w:t>Approve:</w:t>
+      </w:r>
+      <w:r>
+        <w:t xml:space="preserve"> </w:t>
+      </w:r>
+      <w:proofErr w:type="gramStart"/>
+      <w:r>
+        <w:t>submit</w:t>
+      </w:r>
+      <w:proofErr w:type="gramEnd"/>
+      <w:r>
+        <w:t xml:space="preserve"> feedback and approve merging code changes</w:t>
+      </w:r>
+    </w:p>
+    <w:p>
+      <w:pPr>
+        <w:pStyle w:val="ListParagraph"/>
+        <w:numPr>
+          <w:ilvl w:val="0"/>
+          <w:numId w:val="10"/>
+        </w:numPr>
+      </w:pPr>
+      <w:r>
+        <w:rPr>
+          <w:b/>
+          <w:bCs/>
+        </w:rPr>
+        <w:t>Request changes:</w:t>
+      </w:r>
+      <w:r>
+        <w:t xml:space="preserve"> submit feedback that must be addressed before </w:t>
+      </w:r>
+      <w:proofErr w:type="gramStart"/>
+      <w:r>
+        <w:t>merging</w:t>
+      </w:r>
+      <w:proofErr w:type="gramEnd"/>
+      <w:r>
+        <w:t xml:space="preserve"> </w:t>
+      </w:r>
+    </w:p>
+    <w:p>
+      <w:pPr>
+        <w:ind w:left="360"/>
+      </w:pPr>
+      <w:r>
+        <w:rPr>
+          <w:noProof/>
+        </w:rPr>
+        <w:lastRenderedPageBreak/>
+        <w:drawing>
+          <wp:inline distT="0" distB="0" distL="0" distR="0" wp14:anchorId="30E9E713" wp14:editId="323C6007">
+            <wp:extent cx="5707757" cy="2317750"/>
+            <wp:effectExtent l="0" t="0" r="7620" b="6350"/>
+            <wp:docPr id="1750180092" name="Picture 11"/>
+            <wp:cNvGraphicFramePr>
+              <a:graphicFrameLocks xmlns:a="http://schemas.openxmlformats.org/drawingml/2006/main" noChangeAspect="1"/>
+            </wp:cNvGraphicFramePr>
+            <a:graphic xmlns:a="http://schemas.openxmlformats.org/drawingml/2006/main">
+              <a:graphicData uri="http://schemas.openxmlformats.org/drawingml/2006/picture">
+                <pic:pic xmlns:pic="http://schemas.openxmlformats.org/drawingml/2006/picture">
+                  <pic:nvPicPr>
+                    <pic:cNvPr id="0" name="Picture 11"/>
+                    <pic:cNvPicPr>
+                      <a:picLocks noChangeAspect="1" noChangeArrowheads="1"/>
+                    </pic:cNvPicPr>
+                  </pic:nvPicPr>
+                  <pic:blipFill rotWithShape="1">
+                    <a:blip r:embed="rId21" cstate="print">
+                      <a:extLst>
+                        <a:ext uri="{28A0092B-C50C-407E-A947-70E740481C1C}">
+                          <a14:useLocalDpi xmlns:a14="http://schemas.microsoft.com/office/drawing/2010/main" val="0"/>
+                        </a:ext>
+                      </a:extLst>
+                    </a:blip>
+                    <a:srcRect b="5489"/>
+                    <a:stretch/>
+                  </pic:blipFill>
+                  <pic:spPr bwMode="auto">
+                    <a:xfrm>
+                      <a:off x="0" y="0"/>
+                      <a:ext cx="5713203" cy="2319962"/>
+                    </a:xfrm>
+                    <a:prstGeom prst="rect">
+                      <a:avLst/>
+                    </a:prstGeom>
+                    <a:noFill/>
+                    <a:ln>
+                      <a:noFill/>
+                    </a:ln>
+                    <a:extLst>
+                      <a:ext uri="{53640926-AAD7-44D8-BBD7-CCE9431645EC}">
+                        <a14:shadowObscured xmlns:a14="http://schemas.microsoft.com/office/drawing/2010/main"/>
+                      </a:ext>
+                    </a:extLst>
+                  </pic:spPr>
+                </pic:pic>
+              </a:graphicData>
+            </a:graphic>
+          </wp:inline>
+        </w:drawing>
+      </w:r>
+    </w:p>
+    <w:p>
+      <w:pPr>
+        <w:pStyle w:val="ListParagraph"/>
+        <w:numPr>
+          <w:ilvl w:val="0"/>
+          <w:numId w:val="9"/>
+        </w:numPr>
+      </w:pPr>
+      <w:r>
+        <w:t xml:space="preserve">If approved, the </w:t>
+      </w:r>
+      <w:r>
+        <w:rPr>
+          <w:b/>
+          <w:bCs/>
+        </w:rPr>
+        <w:t>Merge pull request</w:t>
+      </w:r>
+      <w:r>
+        <w:t xml:space="preserve"> button will be enabled. Either the approver or the developer can merge the codes. If successfully merged, all commits from the task branch will also reflect on the main branch.</w:t>
+      </w:r>
+    </w:p>
+    <w:p>
+      <w:r>
+        <w:rPr>
+          <w:noProof/>
+        </w:rPr>
+        <w:drawing>
+          <wp:inline distT="0" distB="0" distL="0" distR="0" wp14:anchorId="00857DB7" wp14:editId="103EE454">
+            <wp:extent cx="5943600" cy="2170430"/>
+            <wp:effectExtent l="0" t="0" r="0" b="1270"/>
+            <wp:docPr id="1045103262" name="Picture 1" descr="A screenshot of a chat&#10;&#10;Description automatically generated"/>
+            <wp:cNvGraphicFramePr>
+              <a:graphicFrameLocks xmlns:a="http://schemas.openxmlformats.org/drawingml/2006/main" noChangeAspect="1"/>
+            </wp:cNvGraphicFramePr>
+            <a:graphic xmlns:a="http://schemas.openxmlformats.org/drawingml/2006/main">
+              <a:graphicData uri="http://schemas.openxmlformats.org/drawingml/2006/picture">
+                <pic:pic xmlns:pic="http://schemas.openxmlformats.org/drawingml/2006/picture">
+                  <pic:nvPicPr>
+                    <pic:cNvPr id="1045103262" name="Picture 1" descr="A screenshot of a chat&#10;&#10;Description automatically generated"/>
                     <pic:cNvPicPr/>
                   </pic:nvPicPr>
                   <pic:blipFill>
-                    <a:blip r:embed="rId18"/>
+                    <a:blip r:embed="rId22"/>
                     <a:stretch>
                       <a:fillRect/>
                     </a:stretch>
@@ -1570,7 +2071,7 @@
                   <pic:spPr>
                     <a:xfrm>
                       <a:off x="0" y="0"/>
-                      <a:ext cx="5943600" cy="3373120"/>
+                      <a:ext cx="5943600" cy="2170430"/>
                     </a:xfrm>
                     <a:prstGeom prst="rect">
                       <a:avLst/>
@@ -1582,7 +2083,24 @@
           </wp:inline>
         </w:drawing>
       </w:r>
-    </w:p>
+      <w:r>
+        <w:t xml:space="preserve"> </w:t>
+      </w:r>
+    </w:p>
+    <w:p>
+      <w:r>
+        <w:tab/>
+      </w:r>
+    </w:p>
+    <w:p>
+      <w:pPr>
+        <w:ind w:left="720"/>
+      </w:pPr>
+      <w:r>
+        <w:t>If not approved, the developer needs to resolve first the issue before re-opening the same pull request.</w:t>
+      </w:r>
+    </w:p>
+    <w:p/>
     <w:sectPr>
       <w:pgSz w:w="12240" w:h="15840" w:code="1"/>
       <w:pgMar w:top="1440" w:right="1440" w:bottom="1440" w:left="1440" w:header="720" w:footer="720" w:gutter="0"/>
@@ -1596,6 +2114,184 @@
 <file path=word/numbering.xml><?xml version="1.0" encoding="utf-8"?>
 <w:numbering xmlns:wpc="http://schemas.microsoft.com/office/word/2010/wordprocessingCanvas" xmlns:cx="http://schemas.microsoft.com/office/drawing/2014/chartex" xmlns:cx1="http://schemas.microsoft.com/office/drawing/2015/9/8/chartex" xmlns:cx2="http://schemas.microsoft.com/office/drawing/2015/10/21/chartex" xmlns:cx3="http://schemas.microsoft.com/office/drawing/2016/5/9/chartex" xmlns:cx4="http://schemas.microsoft.com/office/drawing/2016/5/10/chartex" xmlns:cx5="http://schemas.microsoft.com/office/drawing/2016/5/11/chartex" xmlns:cx6="http://schemas.microsoft.com/office/drawing/2016/5/12/chartex" xmlns:cx7="http://schemas.microsoft.com/office/drawing/2016/5/13/chartex" xmlns:cx8="http://schemas.microsoft.com/office/drawing/2016/5/14/chartex" xmlns:mc="http://schemas.openxmlformats.org/markup-compatibility/2006" xmlns:aink="http://schemas.microsoft.com/office/drawing/2016/ink" xmlns:am3d="http://schemas.microsoft.com/office/drawing/2017/model3d" xmlns:o="urn:schemas-microsoft-com:office:office" xmlns:oel="http://schemas.microsoft.com/office/2019/extlst" xmlns:r="http://schemas.openxmlformats.org/officeDocument/2006/relationships" xmlns:m="http://schemas.openxmlformats.org/officeDocument/2006/math" xmlns:v="urn:schemas-microsoft-com:vml" xmlns:wp14="http://schemas.microsoft.com/office/word/2010/wordprocessingDrawing" xmlns:wp="http://schemas.openxmlformats.org/drawingml/2006/wordprocessingDrawing" xmlns:w10="urn:schemas-microsoft-com:office:word" xmlns:w="http://schemas.openxmlformats.org/wordprocessingml/2006/main" xmlns:w14="http://schemas.microsoft.com/office/word/2010/wordml" xmlns:w15="http://schemas.microsoft.com/office/word/2012/wordml" xmlns:w16cex="http://schemas.microsoft.com/office/word/2018/wordml/cex" xmlns:w16cid="http://schemas.microsoft.com/office/word/2016/wordml/cid" xmlns:w16="http://schemas.microsoft.com/office/word/2018/wordml" xmlns:w16sdtdh="http://schemas.microsoft.com/office/word/2020/wordml/sdtdatahash" xmlns:w16se="http://schemas.microsoft.com/office/word/2015/wordml/symex" xmlns:wpg="http://schemas.microsoft.com/office/word/2010/wordprocessingGroup" xmlns:wpi="http://schemas.microsoft.com/office/word/2010/wordprocessingInk" xmlns:wne="http://schemas.microsoft.com/office/word/2006/wordml" xmlns:wps="http://schemas.microsoft.com/office/word/2010/wordprocessingShape" mc:Ignorable="w14 w15 w16se w16cid w16 w16cex w16sdtdh wp14">
   <w:abstractNum w:abstractNumId="0" w15:restartNumberingAfterBreak="0">
+    <w:nsid w:val="079B70F1"/>
+    <w:multiLevelType w:val="hybridMultilevel"/>
+    <w:tmpl w:val="CFF0E756"/>
+    <w:lvl w:ilvl="0" w:tplc="C4AA6B68">
+      <w:start w:val="1"/>
+      <w:numFmt w:val="lowerLetter"/>
+      <w:lvlText w:val="%1."/>
+      <w:lvlJc w:val="left"/>
+      <w:pPr>
+        <w:ind w:left="1080" w:hanging="360"/>
+      </w:pPr>
+      <w:rPr>
+        <w:rFonts w:hint="default"/>
+      </w:rPr>
+    </w:lvl>
+    <w:lvl w:ilvl="1" w:tplc="04090019" w:tentative="1">
+      <w:start w:val="1"/>
+      <w:numFmt w:val="lowerLetter"/>
+      <w:lvlText w:val="%2."/>
+      <w:lvlJc w:val="left"/>
+      <w:pPr>
+        <w:ind w:left="1800" w:hanging="360"/>
+      </w:pPr>
+    </w:lvl>
+    <w:lvl w:ilvl="2" w:tplc="0409001B" w:tentative="1">
+      <w:start w:val="1"/>
+      <w:numFmt w:val="lowerRoman"/>
+      <w:lvlText w:val="%3."/>
+      <w:lvlJc w:val="right"/>
+      <w:pPr>
+        <w:ind w:left="2520" w:hanging="180"/>
+      </w:pPr>
+    </w:lvl>
+    <w:lvl w:ilvl="3" w:tplc="0409000F" w:tentative="1">
+      <w:start w:val="1"/>
+      <w:numFmt w:val="decimal"/>
+      <w:lvlText w:val="%4."/>
+      <w:lvlJc w:val="left"/>
+      <w:pPr>
+        <w:ind w:left="3240" w:hanging="360"/>
+      </w:pPr>
+    </w:lvl>
+    <w:lvl w:ilvl="4" w:tplc="04090019" w:tentative="1">
+      <w:start w:val="1"/>
+      <w:numFmt w:val="lowerLetter"/>
+      <w:lvlText w:val="%5."/>
+      <w:lvlJc w:val="left"/>
+      <w:pPr>
+        <w:ind w:left="3960" w:hanging="360"/>
+      </w:pPr>
+    </w:lvl>
+    <w:lvl w:ilvl="5" w:tplc="0409001B" w:tentative="1">
+      <w:start w:val="1"/>
+      <w:numFmt w:val="lowerRoman"/>
+      <w:lvlText w:val="%6."/>
+      <w:lvlJc w:val="right"/>
+      <w:pPr>
+        <w:ind w:left="4680" w:hanging="180"/>
+      </w:pPr>
+    </w:lvl>
+    <w:lvl w:ilvl="6" w:tplc="0409000F" w:tentative="1">
+      <w:start w:val="1"/>
+      <w:numFmt w:val="decimal"/>
+      <w:lvlText w:val="%7."/>
+      <w:lvlJc w:val="left"/>
+      <w:pPr>
+        <w:ind w:left="5400" w:hanging="360"/>
+      </w:pPr>
+    </w:lvl>
+    <w:lvl w:ilvl="7" w:tplc="04090019" w:tentative="1">
+      <w:start w:val="1"/>
+      <w:numFmt w:val="lowerLetter"/>
+      <w:lvlText w:val="%8."/>
+      <w:lvlJc w:val="left"/>
+      <w:pPr>
+        <w:ind w:left="6120" w:hanging="360"/>
+      </w:pPr>
+    </w:lvl>
+    <w:lvl w:ilvl="8" w:tplc="0409001B" w:tentative="1">
+      <w:start w:val="1"/>
+      <w:numFmt w:val="lowerRoman"/>
+      <w:lvlText w:val="%9."/>
+      <w:lvlJc w:val="right"/>
+      <w:pPr>
+        <w:ind w:left="6840" w:hanging="180"/>
+      </w:pPr>
+    </w:lvl>
+  </w:abstractNum>
+  <w:abstractNum w:abstractNumId="1" w15:restartNumberingAfterBreak="0">
+    <w:nsid w:val="097C021C"/>
+    <w:multiLevelType w:val="hybridMultilevel"/>
+    <w:tmpl w:val="DCBA4EDA"/>
+    <w:lvl w:ilvl="0" w:tplc="FFFFFFFF">
+      <w:start w:val="1"/>
+      <w:numFmt w:val="decimal"/>
+      <w:lvlText w:val="%1."/>
+      <w:lvlJc w:val="left"/>
+      <w:pPr>
+        <w:ind w:left="720" w:hanging="360"/>
+      </w:pPr>
+      <w:rPr>
+        <w:rFonts w:hint="default"/>
+      </w:rPr>
+    </w:lvl>
+    <w:lvl w:ilvl="1" w:tplc="FFFFFFFF" w:tentative="1">
+      <w:start w:val="1"/>
+      <w:numFmt w:val="lowerLetter"/>
+      <w:lvlText w:val="%2."/>
+      <w:lvlJc w:val="left"/>
+      <w:pPr>
+        <w:ind w:left="1440" w:hanging="360"/>
+      </w:pPr>
+    </w:lvl>
+    <w:lvl w:ilvl="2" w:tplc="FFFFFFFF" w:tentative="1">
+      <w:start w:val="1"/>
+      <w:numFmt w:val="lowerRoman"/>
+      <w:lvlText w:val="%3."/>
+      <w:lvlJc w:val="right"/>
+      <w:pPr>
+        <w:ind w:left="2160" w:hanging="180"/>
+      </w:pPr>
+    </w:lvl>
+    <w:lvl w:ilvl="3" w:tplc="FFFFFFFF" w:tentative="1">
+      <w:start w:val="1"/>
+      <w:numFmt w:val="decimal"/>
+      <w:lvlText w:val="%4."/>
+      <w:lvlJc w:val="left"/>
+      <w:pPr>
+        <w:ind w:left="2880" w:hanging="360"/>
+      </w:pPr>
+    </w:lvl>
+    <w:lvl w:ilvl="4" w:tplc="FFFFFFFF" w:tentative="1">
+      <w:start w:val="1"/>
+      <w:numFmt w:val="lowerLetter"/>
+      <w:lvlText w:val="%5."/>
+      <w:lvlJc w:val="left"/>
+      <w:pPr>
+        <w:ind w:left="3600" w:hanging="360"/>
+      </w:pPr>
+    </w:lvl>
+    <w:lvl w:ilvl="5" w:tplc="FFFFFFFF" w:tentative="1">
+      <w:start w:val="1"/>
+      <w:numFmt w:val="lowerRoman"/>
+      <w:lvlText w:val="%6."/>
+      <w:lvlJc w:val="right"/>
+      <w:pPr>
+        <w:ind w:left="4320" w:hanging="180"/>
+      </w:pPr>
+    </w:lvl>
+    <w:lvl w:ilvl="6" w:tplc="FFFFFFFF" w:tentative="1">
+      <w:start w:val="1"/>
+      <w:numFmt w:val="decimal"/>
+      <w:lvlText w:val="%7."/>
+      <w:lvlJc w:val="left"/>
+      <w:pPr>
+        <w:ind w:left="5040" w:hanging="360"/>
+      </w:pPr>
+    </w:lvl>
+    <w:lvl w:ilvl="7" w:tplc="FFFFFFFF" w:tentative="1">
+      <w:start w:val="1"/>
+      <w:numFmt w:val="lowerLetter"/>
+      <w:lvlText w:val="%8."/>
+      <w:lvlJc w:val="left"/>
+      <w:pPr>
+        <w:ind w:left="5760" w:hanging="360"/>
+      </w:pPr>
+    </w:lvl>
+    <w:lvl w:ilvl="8" w:tplc="FFFFFFFF" w:tentative="1">
+      <w:start w:val="1"/>
+      <w:numFmt w:val="lowerRoman"/>
+      <w:lvlText w:val="%9."/>
+      <w:lvlJc w:val="right"/>
+      <w:pPr>
+        <w:ind w:left="6480" w:hanging="180"/>
+      </w:pPr>
+    </w:lvl>
+  </w:abstractNum>
+  <w:abstractNum w:abstractNumId="2" w15:restartNumberingAfterBreak="0">
     <w:nsid w:val="19BA1C46"/>
     <w:multiLevelType w:val="hybridMultilevel"/>
     <w:tmpl w:val="ABECFBE6"/>
@@ -1681,7 +2377,7 @@
       </w:pPr>
     </w:lvl>
   </w:abstractNum>
-  <w:abstractNum w:abstractNumId="1" w15:restartNumberingAfterBreak="0">
+  <w:abstractNum w:abstractNumId="3" w15:restartNumberingAfterBreak="0">
     <w:nsid w:val="1CCE4D3A"/>
     <w:multiLevelType w:val="hybridMultilevel"/>
     <w:tmpl w:val="BB5EAC9C"/>
@@ -1770,7 +2466,7 @@
       </w:pPr>
     </w:lvl>
   </w:abstractNum>
-  <w:abstractNum w:abstractNumId="2" w15:restartNumberingAfterBreak="0">
+  <w:abstractNum w:abstractNumId="4" w15:restartNumberingAfterBreak="0">
     <w:nsid w:val="1DEF00E1"/>
     <w:multiLevelType w:val="hybridMultilevel"/>
     <w:tmpl w:val="73982ABE"/>
@@ -1859,7 +2555,7 @@
       </w:pPr>
     </w:lvl>
   </w:abstractNum>
-  <w:abstractNum w:abstractNumId="3" w15:restartNumberingAfterBreak="0">
+  <w:abstractNum w:abstractNumId="5" w15:restartNumberingAfterBreak="0">
     <w:nsid w:val="30B72A85"/>
     <w:multiLevelType w:val="hybridMultilevel"/>
     <w:tmpl w:val="6E7ACCC8"/>
@@ -1948,7 +2644,7 @@
       </w:pPr>
     </w:lvl>
   </w:abstractNum>
-  <w:abstractNum w:abstractNumId="4" w15:restartNumberingAfterBreak="0">
+  <w:abstractNum w:abstractNumId="6" w15:restartNumberingAfterBreak="0">
     <w:nsid w:val="3D721215"/>
     <w:multiLevelType w:val="hybridMultilevel"/>
     <w:tmpl w:val="5A0AC186"/>
@@ -2037,7 +2733,7 @@
       </w:pPr>
     </w:lvl>
   </w:abstractNum>
-  <w:abstractNum w:abstractNumId="5" w15:restartNumberingAfterBreak="0">
+  <w:abstractNum w:abstractNumId="7" w15:restartNumberingAfterBreak="0">
     <w:nsid w:val="51FC6DB0"/>
     <w:multiLevelType w:val="hybridMultilevel"/>
     <w:tmpl w:val="DCBA4EDA"/>
@@ -2126,7 +2822,7 @@
       </w:pPr>
     </w:lvl>
   </w:abstractNum>
-  <w:abstractNum w:abstractNumId="6" w15:restartNumberingAfterBreak="0">
+  <w:abstractNum w:abstractNumId="8" w15:restartNumberingAfterBreak="0">
     <w:nsid w:val="615D7C20"/>
     <w:multiLevelType w:val="hybridMultilevel"/>
     <w:tmpl w:val="6D28305A"/>
@@ -2212,7 +2908,7 @@
       </w:pPr>
     </w:lvl>
   </w:abstractNum>
-  <w:abstractNum w:abstractNumId="7" w15:restartNumberingAfterBreak="0">
+  <w:abstractNum w:abstractNumId="9" w15:restartNumberingAfterBreak="0">
     <w:nsid w:val="7B8323FB"/>
     <w:multiLevelType w:val="hybridMultilevel"/>
     <w:tmpl w:val="2A4638D8"/>
@@ -2299,28 +2995,34 @@
     </w:lvl>
   </w:abstractNum>
   <w:num w:numId="1" w16cid:durableId="972565468">
+    <w:abstractNumId w:val="8"/>
+  </w:num>
+  <w:num w:numId="2" w16cid:durableId="748234404">
     <w:abstractNumId w:val="6"/>
   </w:num>
-  <w:num w:numId="2" w16cid:durableId="748234404">
+  <w:num w:numId="3" w16cid:durableId="1108547345">
+    <w:abstractNumId w:val="2"/>
+  </w:num>
+  <w:num w:numId="4" w16cid:durableId="1673991251">
+    <w:abstractNumId w:val="9"/>
+  </w:num>
+  <w:num w:numId="5" w16cid:durableId="1063021306">
     <w:abstractNumId w:val="4"/>
   </w:num>
-  <w:num w:numId="3" w16cid:durableId="1108547345">
-    <w:abstractNumId w:val="0"/>
+  <w:num w:numId="6" w16cid:durableId="1479541011">
+    <w:abstractNumId w:val="3"/>
   </w:num>
-  <w:num w:numId="4" w16cid:durableId="1673991251">
+  <w:num w:numId="7" w16cid:durableId="258367171">
+    <w:abstractNumId w:val="5"/>
+  </w:num>
+  <w:num w:numId="8" w16cid:durableId="1249774444">
     <w:abstractNumId w:val="7"/>
   </w:num>
-  <w:num w:numId="5" w16cid:durableId="1063021306">
-    <w:abstractNumId w:val="2"/>
-  </w:num>
-  <w:num w:numId="6" w16cid:durableId="1479541011">
+  <w:num w:numId="9" w16cid:durableId="245654191">
     <w:abstractNumId w:val="1"/>
   </w:num>
-  <w:num w:numId="7" w16cid:durableId="258367171">
-    <w:abstractNumId w:val="3"/>
-  </w:num>
-  <w:num w:numId="8" w16cid:durableId="1249774444">
-    <w:abstractNumId w:val="5"/>
+  <w:num w:numId="10" w16cid:durableId="1381857397">
+    <w:abstractNumId w:val="0"/>
   </w:num>
 </w:numbering>
 </file>

</xml_diff>